<commit_message>
rest-api and ng-workshop Components with angular 12 and working webpack
</commit_message>
<xml_diff>
--- a/Angular/Homeworks/03.Workshop-Components/MongoDB-Installation-Guide.docx
+++ b/Angular/Homeworks/03.Workshop-Components/MongoDB-Installation-Guide.docx
@@ -1,6 +1,6 @@
 
 <file path=word/document.xml><?xml version="1.0" encoding="utf-8"?>
-<w:document xmlns:wpc="http://schemas.microsoft.com/office/word/2010/wordprocessingCanvas" xmlns:cx="http://schemas.microsoft.com/office/drawing/2014/chartex" xmlns:cx1="http://schemas.microsoft.com/office/drawing/2015/9/8/chartex" xmlns:mc="http://schemas.openxmlformats.org/markup-compatibility/2006" xmlns:o="urn:schemas-microsoft-com:office:office" xmlns:r="http://schemas.openxmlformats.org/officeDocument/2006/relationships" xmlns:m="http://schemas.openxmlformats.org/officeDocument/2006/math" xmlns:v="urn:schemas-microsoft-com:vml" xmlns:wp14="http://schemas.microsoft.com/office/word/2010/wordprocessingDrawing" xmlns:wp="http://schemas.openxmlformats.org/drawingml/2006/wordprocessingDrawing" xmlns:w10="urn:schemas-microsoft-com:office:word" xmlns:w="http://schemas.openxmlformats.org/wordprocessingml/2006/main" xmlns:w14="http://schemas.microsoft.com/office/word/2010/wordml" xmlns:w15="http://schemas.microsoft.com/office/word/2012/wordml" xmlns:w16se="http://schemas.microsoft.com/office/word/2015/wordml/symex" xmlns:wpg="http://schemas.microsoft.com/office/word/2010/wordprocessingGroup" xmlns:wpi="http://schemas.microsoft.com/office/word/2010/wordprocessingInk" xmlns:wne="http://schemas.microsoft.com/office/word/2006/wordml" xmlns:wps="http://schemas.microsoft.com/office/word/2010/wordprocessingShape" mc:Ignorable="w14 w15 w16se wp14">
+<w:document xmlns:wpc="http://schemas.microsoft.com/office/word/2010/wordprocessingCanvas" xmlns:cx="http://schemas.microsoft.com/office/drawing/2014/chartex" xmlns:cx1="http://schemas.microsoft.com/office/drawing/2015/9/8/chartex" xmlns:cx2="http://schemas.microsoft.com/office/drawing/2015/10/21/chartex" xmlns:cx3="http://schemas.microsoft.com/office/drawing/2016/5/9/chartex" xmlns:cx4="http://schemas.microsoft.com/office/drawing/2016/5/10/chartex" xmlns:cx5="http://schemas.microsoft.com/office/drawing/2016/5/11/chartex" xmlns:cx6="http://schemas.microsoft.com/office/drawing/2016/5/12/chartex" xmlns:cx7="http://schemas.microsoft.com/office/drawing/2016/5/13/chartex" xmlns:cx8="http://schemas.microsoft.com/office/drawing/2016/5/14/chartex" xmlns:mc="http://schemas.openxmlformats.org/markup-compatibility/2006" xmlns:aink="http://schemas.microsoft.com/office/drawing/2016/ink" xmlns:am3d="http://schemas.microsoft.com/office/drawing/2017/model3d" xmlns:o="urn:schemas-microsoft-com:office:office" xmlns:r="http://schemas.openxmlformats.org/officeDocument/2006/relationships" xmlns:m="http://schemas.openxmlformats.org/officeDocument/2006/math" xmlns:v="urn:schemas-microsoft-com:vml" xmlns:wp14="http://schemas.microsoft.com/office/word/2010/wordprocessingDrawing" xmlns:wp="http://schemas.openxmlformats.org/drawingml/2006/wordprocessingDrawing" xmlns:w10="urn:schemas-microsoft-com:office:word" xmlns:w="http://schemas.openxmlformats.org/wordprocessingml/2006/main" xmlns:w14="http://schemas.microsoft.com/office/word/2010/wordml" xmlns:w15="http://schemas.microsoft.com/office/word/2012/wordml" xmlns:w16cid="http://schemas.microsoft.com/office/word/2016/wordml/cid" xmlns:w16se="http://schemas.microsoft.com/office/word/2015/wordml/symex" xmlns:wpg="http://schemas.microsoft.com/office/word/2010/wordprocessingGroup" xmlns:wpi="http://schemas.microsoft.com/office/word/2010/wordprocessingInk" xmlns:wne="http://schemas.microsoft.com/office/word/2006/wordml" xmlns:wps="http://schemas.microsoft.com/office/word/2010/wordprocessingShape" mc:Ignorable="w14 w15 w16se w16cid wp14">
   <w:body>
     <w:p>
       <w:pPr>
@@ -535,7 +535,7 @@
           </mc:Choice>
           <mc:Fallback>
             <w:pict>
-              <v:shapetype w14:anchorId="5A21A3EC" id="_x0000_t67" coordsize="21600,21600" o:spt="67" adj="16200,5400" path="m0@0l@1@0@1,0@2,0@2@0,21600@0,10800,21600xe">
+              <v:shapetype w14:anchorId="350AA6E0" id="_x0000_t67" coordsize="21600,21600" o:spt="67" adj="16200,5400" path="m0@0l@1@0@1,0@2,0@2@0,21600@0,10800,21600xe">
                 <v:stroke joinstyle="miter"/>
                 <v:formulas>
                   <v:f eqn="val #0"/>
@@ -826,7 +826,7 @@
           </mc:Choice>
           <mc:Fallback>
             <w:pict>
-              <v:shapetype w14:anchorId="2E50C49A" id="_x0000_t13" coordsize="21600,21600" o:spt="13" adj="16200,5400" path="m@0,l@0@1,0@1,0@2@0@2@0,21600,21600,10800xe">
+              <v:shapetype w14:anchorId="1E1FCA32" id="_x0000_t13" coordsize="21600,21600" o:spt="13" adj="16200,5400" path="m@0,l@0@1,0@1,0@2@0@2@0,21600,21600,10800xe">
                 <v:stroke joinstyle="miter"/>
                 <v:formulas>
                   <v:f eqn="val #0"/>
@@ -1042,7 +1042,7 @@
           </mc:Choice>
           <mc:Fallback>
             <w:pict>
-              <v:shape w14:anchorId="47B1FFC9" id="Right Arrow 59" o:spid="_x0000_s1026" type="#_x0000_t13" style="position:absolute;margin-left:249.35pt;margin-top:90.75pt;width:18.85pt;height:13.2pt;z-index:251661312;visibility:visible;mso-wrap-style:square;mso-wrap-distance-left:9pt;mso-wrap-distance-top:0;mso-wrap-distance-right:9pt;mso-wrap-distance-bottom:0;mso-position-horizontal:absolute;mso-position-horizontal-relative:text;mso-position-vertical:absolute;mso-position-vertical-relative:text;v-text-anchor:middle" o:gfxdata="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" adj="14037" fillcolor="#4f81bd [3204]" strokecolor="#243f60 [1604]" strokeweight="2pt"/>
+              <v:shape w14:anchorId="458575A0" id="Right Arrow 59" o:spid="_x0000_s1026" type="#_x0000_t13" style="position:absolute;margin-left:249.35pt;margin-top:90.75pt;width:18.85pt;height:13.2pt;z-index:251661312;visibility:visible;mso-wrap-style:square;mso-wrap-distance-left:9pt;mso-wrap-distance-top:0;mso-wrap-distance-right:9pt;mso-wrap-distance-bottom:0;mso-position-horizontal:absolute;mso-position-horizontal-relative:text;mso-position-vertical:absolute;mso-position-vertical-relative:text;v-text-anchor:middle" o:gfxdata="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" adj="14037" fillcolor="#4f81bd [3204]" strokecolor="#243f60 [1604]" strokeweight="2pt"/>
             </w:pict>
           </mc:Fallback>
         </mc:AlternateContent>
@@ -1763,6 +1763,31 @@
     <w:p>
       <w:pPr>
         <w:rPr>
+          <w:b/>
+          <w:bCs/>
+          <w:noProof/>
+        </w:rPr>
+      </w:pPr>
+      <w:r>
+        <w:rPr>
+          <w:noProof/>
+        </w:rPr>
+        <w:t xml:space="preserve">Run cmd as Admin and run </w:t>
+      </w:r>
+      <w:r>
+        <w:rPr>
+          <w:b/>
+          <w:bCs/>
+          <w:noProof/>
+        </w:rPr>
+        <w:t>net start mongodb</w:t>
+      </w:r>
+      <w:bookmarkStart w:id="0" w:name="_GoBack"/>
+      <w:bookmarkEnd w:id="0"/>
+    </w:p>
+    <w:p>
+      <w:pPr>
+        <w:rPr>
           <w:noProof/>
         </w:rPr>
       </w:pPr>
@@ -2492,7 +2517,7 @@
 </file>
 
 <file path=word/endnotes.xml><?xml version="1.0" encoding="utf-8"?>
-<w:endnotes xmlns:wpc="http://schemas.microsoft.com/office/word/2010/wordprocessingCanvas" xmlns:cx="http://schemas.microsoft.com/office/drawing/2014/chartex" xmlns:cx1="http://schemas.microsoft.com/office/drawing/2015/9/8/chartex" xmlns:mc="http://schemas.openxmlformats.org/markup-compatibility/2006" xmlns:o="urn:schemas-microsoft-com:office:office" xmlns:r="http://schemas.openxmlformats.org/officeDocument/2006/relationships" xmlns:m="http://schemas.openxmlformats.org/officeDocument/2006/math" xmlns:v="urn:schemas-microsoft-com:vml" xmlns:wp14="http://schemas.microsoft.com/office/word/2010/wordprocessingDrawing" xmlns:wp="http://schemas.openxmlformats.org/drawingml/2006/wordprocessingDrawing" xmlns:w10="urn:schemas-microsoft-com:office:word" xmlns:w="http://schemas.openxmlformats.org/wordprocessingml/2006/main" xmlns:w14="http://schemas.microsoft.com/office/word/2010/wordml" xmlns:w15="http://schemas.microsoft.com/office/word/2012/wordml" xmlns:w16se="http://schemas.microsoft.com/office/word/2015/wordml/symex" xmlns:wpg="http://schemas.microsoft.com/office/word/2010/wordprocessingGroup" xmlns:wpi="http://schemas.microsoft.com/office/word/2010/wordprocessingInk" xmlns:wne="http://schemas.microsoft.com/office/word/2006/wordml" xmlns:wps="http://schemas.microsoft.com/office/word/2010/wordprocessingShape" mc:Ignorable="w14 w15 w16se wp14">
+<w:endnotes xmlns:wpc="http://schemas.microsoft.com/office/word/2010/wordprocessingCanvas" xmlns:cx="http://schemas.microsoft.com/office/drawing/2014/chartex" xmlns:cx1="http://schemas.microsoft.com/office/drawing/2015/9/8/chartex" xmlns:cx2="http://schemas.microsoft.com/office/drawing/2015/10/21/chartex" xmlns:cx3="http://schemas.microsoft.com/office/drawing/2016/5/9/chartex" xmlns:cx4="http://schemas.microsoft.com/office/drawing/2016/5/10/chartex" xmlns:cx5="http://schemas.microsoft.com/office/drawing/2016/5/11/chartex" xmlns:cx6="http://schemas.microsoft.com/office/drawing/2016/5/12/chartex" xmlns:cx7="http://schemas.microsoft.com/office/drawing/2016/5/13/chartex" xmlns:cx8="http://schemas.microsoft.com/office/drawing/2016/5/14/chartex" xmlns:mc="http://schemas.openxmlformats.org/markup-compatibility/2006" xmlns:aink="http://schemas.microsoft.com/office/drawing/2016/ink" xmlns:am3d="http://schemas.microsoft.com/office/drawing/2017/model3d" xmlns:o="urn:schemas-microsoft-com:office:office" xmlns:r="http://schemas.openxmlformats.org/officeDocument/2006/relationships" xmlns:m="http://schemas.openxmlformats.org/officeDocument/2006/math" xmlns:v="urn:schemas-microsoft-com:vml" xmlns:wp14="http://schemas.microsoft.com/office/word/2010/wordprocessingDrawing" xmlns:wp="http://schemas.openxmlformats.org/drawingml/2006/wordprocessingDrawing" xmlns:w10="urn:schemas-microsoft-com:office:word" xmlns:w="http://schemas.openxmlformats.org/wordprocessingml/2006/main" xmlns:w14="http://schemas.microsoft.com/office/word/2010/wordml" xmlns:w15="http://schemas.microsoft.com/office/word/2012/wordml" xmlns:w16cid="http://schemas.microsoft.com/office/word/2016/wordml/cid" xmlns:w16se="http://schemas.microsoft.com/office/word/2015/wordml/symex" xmlns:wpg="http://schemas.microsoft.com/office/word/2010/wordprocessingGroup" xmlns:wpi="http://schemas.microsoft.com/office/word/2010/wordprocessingInk" xmlns:wne="http://schemas.microsoft.com/office/word/2006/wordml" xmlns:wps="http://schemas.microsoft.com/office/word/2010/wordprocessingShape" mc:Ignorable="w14 w15 w16se w16cid wp14">
   <w:endnote w:type="separator" w:id="-1">
     <w:p>
       <w:pPr>
@@ -2517,7 +2542,7 @@
 </file>
 
 <file path=word/footer1.xml><?xml version="1.0" encoding="utf-8"?>
-<w:ftr xmlns:wpc="http://schemas.microsoft.com/office/word/2010/wordprocessingCanvas" xmlns:cx="http://schemas.microsoft.com/office/drawing/2014/chartex" xmlns:cx1="http://schemas.microsoft.com/office/drawing/2015/9/8/chartex" xmlns:mc="http://schemas.openxmlformats.org/markup-compatibility/2006" xmlns:o="urn:schemas-microsoft-com:office:office" xmlns:r="http://schemas.openxmlformats.org/officeDocument/2006/relationships" xmlns:m="http://schemas.openxmlformats.org/officeDocument/2006/math" xmlns:v="urn:schemas-microsoft-com:vml" xmlns:wp14="http://schemas.microsoft.com/office/word/2010/wordprocessingDrawing" xmlns:wp="http://schemas.openxmlformats.org/drawingml/2006/wordprocessingDrawing" xmlns:w10="urn:schemas-microsoft-com:office:word" xmlns:w="http://schemas.openxmlformats.org/wordprocessingml/2006/main" xmlns:w14="http://schemas.microsoft.com/office/word/2010/wordml" xmlns:w15="http://schemas.microsoft.com/office/word/2012/wordml" xmlns:w16se="http://schemas.microsoft.com/office/word/2015/wordml/symex" xmlns:wpg="http://schemas.microsoft.com/office/word/2010/wordprocessingGroup" xmlns:wpi="http://schemas.microsoft.com/office/word/2010/wordprocessingInk" xmlns:wne="http://schemas.microsoft.com/office/word/2006/wordml" xmlns:wps="http://schemas.microsoft.com/office/word/2010/wordprocessingShape" mc:Ignorable="w14 w15 w16se wp14">
+<w:ftr xmlns:wpc="http://schemas.microsoft.com/office/word/2010/wordprocessingCanvas" xmlns:cx="http://schemas.microsoft.com/office/drawing/2014/chartex" xmlns:cx1="http://schemas.microsoft.com/office/drawing/2015/9/8/chartex" xmlns:cx2="http://schemas.microsoft.com/office/drawing/2015/10/21/chartex" xmlns:cx3="http://schemas.microsoft.com/office/drawing/2016/5/9/chartex" xmlns:cx4="http://schemas.microsoft.com/office/drawing/2016/5/10/chartex" xmlns:cx5="http://schemas.microsoft.com/office/drawing/2016/5/11/chartex" xmlns:cx6="http://schemas.microsoft.com/office/drawing/2016/5/12/chartex" xmlns:cx7="http://schemas.microsoft.com/office/drawing/2016/5/13/chartex" xmlns:cx8="http://schemas.microsoft.com/office/drawing/2016/5/14/chartex" xmlns:mc="http://schemas.openxmlformats.org/markup-compatibility/2006" xmlns:aink="http://schemas.microsoft.com/office/drawing/2016/ink" xmlns:am3d="http://schemas.microsoft.com/office/drawing/2017/model3d" xmlns:o="urn:schemas-microsoft-com:office:office" xmlns:r="http://schemas.openxmlformats.org/officeDocument/2006/relationships" xmlns:m="http://schemas.openxmlformats.org/officeDocument/2006/math" xmlns:v="urn:schemas-microsoft-com:vml" xmlns:wp14="http://schemas.microsoft.com/office/word/2010/wordprocessingDrawing" xmlns:wp="http://schemas.openxmlformats.org/drawingml/2006/wordprocessingDrawing" xmlns:w10="urn:schemas-microsoft-com:office:word" xmlns:w="http://schemas.openxmlformats.org/wordprocessingml/2006/main" xmlns:w14="http://schemas.microsoft.com/office/word/2010/wordml" xmlns:w15="http://schemas.microsoft.com/office/word/2012/wordml" xmlns:w16cid="http://schemas.microsoft.com/office/word/2016/wordml/cid" xmlns:w16se="http://schemas.microsoft.com/office/word/2015/wordml/symex" xmlns:wpg="http://schemas.microsoft.com/office/word/2010/wordprocessingGroup" xmlns:wpi="http://schemas.microsoft.com/office/word/2010/wordprocessingInk" xmlns:wne="http://schemas.microsoft.com/office/word/2006/wordml" xmlns:wps="http://schemas.microsoft.com/office/word/2010/wordprocessingShape" mc:Ignorable="w14 w15 w16se w16cid wp14">
   <w:p>
     <w:pPr>
       <w:pStyle w:val="Footer"/>
@@ -2698,7 +2723,7 @@
                               <w:szCs w:val="17"/>
                             </w:rPr>
                           </w:pPr>
-                          <w:bookmarkStart w:id="0" w:name="_Hlk24191091"/>
+                          <w:bookmarkStart w:id="1" w:name="_Hlk24191091"/>
                           <w:r>
                             <w:rPr>
                               <w:sz w:val="17"/>
@@ -2816,7 +2841,7 @@
                             <w:t>.</w:t>
                           </w:r>
                         </w:p>
-                        <w:bookmarkEnd w:id="0"/>
+                        <w:bookmarkEnd w:id="1"/>
                         <w:p>
                           <w:pPr>
                             <w:spacing w:line="240" w:lineRule="auto"/>
@@ -3045,7 +3070,7 @@
                                               <a14:useLocalDpi xmlns:a14="http://schemas.microsoft.com/office/drawing/2010/main" val="0"/>
                                             </a:ext>
                                             <a:ext uri="{837473B0-CC2E-450A-ABE3-18F120FF3D39}">
-                                              <a1611:picAttrSrcUrl xmlns="" xmlns:cx2="http://schemas.microsoft.com/office/drawing/2015/10/21/chartex" xmlns:cx3="http://schemas.microsoft.com/office/drawing/2016/5/9/chartex" xmlns:cx4="http://schemas.microsoft.com/office/drawing/2016/5/10/chartex" xmlns:cx5="http://schemas.microsoft.com/office/drawing/2016/5/11/chartex" xmlns:cx6="http://schemas.microsoft.com/office/drawing/2016/5/12/chartex" xmlns:cx7="http://schemas.microsoft.com/office/drawing/2016/5/13/chartex" xmlns:cx8="http://schemas.microsoft.com/office/drawing/2016/5/14/chartex" xmlns:aink="http://schemas.microsoft.com/office/drawing/2016/ink" xmlns:am3d="http://schemas.microsoft.com/office/drawing/2017/model3d" xmlns:o="urn:schemas-microsoft-com:office:office" xmlns:v="urn:schemas-microsoft-com:vml" xmlns:w10="urn:schemas-microsoft-com:office:word" xmlns:w="http://schemas.openxmlformats.org/wordprocessingml/2006/main" xmlns:w16cid="http://schemas.microsoft.com/office/word/2016/wordml/cid" xmlns:a1611="http://schemas.microsoft.com/office/drawing/2016/11/main" r:id="rId9"/>
+                                              <a1611:picAttrSrcUrl xmlns:a1611="http://schemas.microsoft.com/office/drawing/2016/11/main" r:id="rId9"/>
                                             </a:ext>
                                           </a:extLst>
                                         </a:blip>
@@ -3398,7 +3423,7 @@
                         <w:szCs w:val="17"/>
                       </w:rPr>
                     </w:pPr>
-                    <w:bookmarkStart w:id="1" w:name="_Hlk24191091"/>
+                    <w:bookmarkStart w:id="2" w:name="_Hlk24191091"/>
                     <w:r>
                       <w:rPr>
                         <w:sz w:val="17"/>
@@ -3516,7 +3541,7 @@
                       <w:t>.</w:t>
                     </w:r>
                   </w:p>
-                  <w:bookmarkEnd w:id="1"/>
+                  <w:bookmarkEnd w:id="2"/>
                   <w:p>
                     <w:pPr>
                       <w:spacing w:line="240" w:lineRule="auto"/>
@@ -3745,7 +3770,7 @@
                                         <a14:useLocalDpi xmlns:a14="http://schemas.microsoft.com/office/drawing/2010/main" val="0"/>
                                       </a:ext>
                                       <a:ext uri="{837473B0-CC2E-450A-ABE3-18F120FF3D39}">
-                                        <a1611:picAttrSrcUrl xmlns="" xmlns:cx2="http://schemas.microsoft.com/office/drawing/2015/10/21/chartex" xmlns:cx3="http://schemas.microsoft.com/office/drawing/2016/5/9/chartex" xmlns:cx4="http://schemas.microsoft.com/office/drawing/2016/5/10/chartex" xmlns:cx5="http://schemas.microsoft.com/office/drawing/2016/5/11/chartex" xmlns:cx6="http://schemas.microsoft.com/office/drawing/2016/5/12/chartex" xmlns:cx7="http://schemas.microsoft.com/office/drawing/2016/5/13/chartex" xmlns:cx8="http://schemas.microsoft.com/office/drawing/2016/5/14/chartex" xmlns:aink="http://schemas.microsoft.com/office/drawing/2016/ink" xmlns:am3d="http://schemas.microsoft.com/office/drawing/2017/model3d" xmlns:o="urn:schemas-microsoft-com:office:office" xmlns:v="urn:schemas-microsoft-com:vml" xmlns:w10="urn:schemas-microsoft-com:office:word" xmlns:w="http://schemas.openxmlformats.org/wordprocessingml/2006/main" xmlns:w16cid="http://schemas.microsoft.com/office/word/2016/wordml/cid" xmlns:a1611="http://schemas.microsoft.com/office/drawing/2016/11/main" r:id="rId9"/>
+                                        <a1611:picAttrSrcUrl xmlns:a1611="http://schemas.microsoft.com/office/drawing/2016/11/main" r:id="rId9"/>
                                       </a:ext>
                                     </a:extLst>
                                   </a:blip>
@@ -4092,7 +4117,7 @@
           <wp:effectExtent l="0" t="0" r="0" b="5715"/>
           <wp:wrapSquare wrapText="bothSides"/>
           <wp:docPr id="1" name="Picture 1">
-            <a:hlinkClick xmlns:a="http://schemas.openxmlformats.org/drawingml/2006/main" r:id="rId1"/>
+            <a:hlinkClick xmlns:a="http://schemas.openxmlformats.org/drawingml/2006/main" r:id="rId20"/>
           </wp:docPr>
           <wp:cNvGraphicFramePr>
             <a:graphicFrameLocks xmlns:a="http://schemas.openxmlformats.org/drawingml/2006/main" noChangeAspect="1"/>
@@ -4215,7 +4240,7 @@
         </mc:Choice>
         <mc:Fallback>
           <w:pict>
-            <v:line w14:anchorId="1220E294" id="Straight Connector 19" o:spid="_x0000_s1026" style="position:absolute;flip:y;z-index:251622400;visibility:visible;mso-wrap-style:square;mso-width-percent:0;mso-height-percent:0;mso-wrap-distance-left:9pt;mso-wrap-distance-top:0;mso-wrap-distance-right:9pt;mso-wrap-distance-bottom:0;mso-position-horizontal:absolute;mso-position-horizontal-relative:text;mso-position-vertical:absolute;mso-position-vertical-relative:text;mso-width-percent:0;mso-height-percent:0;mso-width-relative:page;mso-height-relative:page" from="-.1pt,5.2pt" to="520.7pt,5.2pt" o:gfxdata="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" strokecolor="#974706 [1609]" strokeweight="1pt">
+            <v:line w14:anchorId="7C1102A0" id="Straight Connector 19" o:spid="_x0000_s1026" style="position:absolute;flip:y;z-index:251622400;visibility:visible;mso-wrap-style:square;mso-width-percent:0;mso-height-percent:0;mso-wrap-distance-left:9pt;mso-wrap-distance-top:0;mso-wrap-distance-right:9pt;mso-wrap-distance-bottom:0;mso-position-horizontal:absolute;mso-position-horizontal-relative:text;mso-position-vertical:absolute;mso-position-vertical-relative:text;mso-width-percent:0;mso-height-percent:0;mso-width-relative:page;mso-height-relative:page" from="-.1pt,5.2pt" to="520.7pt,5.2pt" o:gfxdata="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" strokecolor="#974706 [1609]" strokeweight="1pt">
               <v:stroke endcap="round"/>
             </v:line>
           </w:pict>
@@ -4505,7 +4530,7 @@
 </file>
 
 <file path=word/footnotes.xml><?xml version="1.0" encoding="utf-8"?>
-<w:footnotes xmlns:wpc="http://schemas.microsoft.com/office/word/2010/wordprocessingCanvas" xmlns:cx="http://schemas.microsoft.com/office/drawing/2014/chartex" xmlns:cx1="http://schemas.microsoft.com/office/drawing/2015/9/8/chartex" xmlns:mc="http://schemas.openxmlformats.org/markup-compatibility/2006" xmlns:o="urn:schemas-microsoft-com:office:office" xmlns:r="http://schemas.openxmlformats.org/officeDocument/2006/relationships" xmlns:m="http://schemas.openxmlformats.org/officeDocument/2006/math" xmlns:v="urn:schemas-microsoft-com:vml" xmlns:wp14="http://schemas.microsoft.com/office/word/2010/wordprocessingDrawing" xmlns:wp="http://schemas.openxmlformats.org/drawingml/2006/wordprocessingDrawing" xmlns:w10="urn:schemas-microsoft-com:office:word" xmlns:w="http://schemas.openxmlformats.org/wordprocessingml/2006/main" xmlns:w14="http://schemas.microsoft.com/office/word/2010/wordml" xmlns:w15="http://schemas.microsoft.com/office/word/2012/wordml" xmlns:w16se="http://schemas.microsoft.com/office/word/2015/wordml/symex" xmlns:wpg="http://schemas.microsoft.com/office/word/2010/wordprocessingGroup" xmlns:wpi="http://schemas.microsoft.com/office/word/2010/wordprocessingInk" xmlns:wne="http://schemas.microsoft.com/office/word/2006/wordml" xmlns:wps="http://schemas.microsoft.com/office/word/2010/wordprocessingShape" mc:Ignorable="w14 w15 w16se wp14">
+<w:footnotes xmlns:wpc="http://schemas.microsoft.com/office/word/2010/wordprocessingCanvas" xmlns:cx="http://schemas.microsoft.com/office/drawing/2014/chartex" xmlns:cx1="http://schemas.microsoft.com/office/drawing/2015/9/8/chartex" xmlns:cx2="http://schemas.microsoft.com/office/drawing/2015/10/21/chartex" xmlns:cx3="http://schemas.microsoft.com/office/drawing/2016/5/9/chartex" xmlns:cx4="http://schemas.microsoft.com/office/drawing/2016/5/10/chartex" xmlns:cx5="http://schemas.microsoft.com/office/drawing/2016/5/11/chartex" xmlns:cx6="http://schemas.microsoft.com/office/drawing/2016/5/12/chartex" xmlns:cx7="http://schemas.microsoft.com/office/drawing/2016/5/13/chartex" xmlns:cx8="http://schemas.microsoft.com/office/drawing/2016/5/14/chartex" xmlns:mc="http://schemas.openxmlformats.org/markup-compatibility/2006" xmlns:aink="http://schemas.microsoft.com/office/drawing/2016/ink" xmlns:am3d="http://schemas.microsoft.com/office/drawing/2017/model3d" xmlns:o="urn:schemas-microsoft-com:office:office" xmlns:r="http://schemas.openxmlformats.org/officeDocument/2006/relationships" xmlns:m="http://schemas.openxmlformats.org/officeDocument/2006/math" xmlns:v="urn:schemas-microsoft-com:vml" xmlns:wp14="http://schemas.microsoft.com/office/word/2010/wordprocessingDrawing" xmlns:wp="http://schemas.openxmlformats.org/drawingml/2006/wordprocessingDrawing" xmlns:w10="urn:schemas-microsoft-com:office:word" xmlns:w="http://schemas.openxmlformats.org/wordprocessingml/2006/main" xmlns:w14="http://schemas.microsoft.com/office/word/2010/wordml" xmlns:w15="http://schemas.microsoft.com/office/word/2012/wordml" xmlns:w16cid="http://schemas.microsoft.com/office/word/2016/wordml/cid" xmlns:w16se="http://schemas.microsoft.com/office/word/2015/wordml/symex" xmlns:wpg="http://schemas.microsoft.com/office/word/2010/wordprocessingGroup" xmlns:wpi="http://schemas.microsoft.com/office/word/2010/wordprocessingInk" xmlns:wne="http://schemas.microsoft.com/office/word/2006/wordml" xmlns:wps="http://schemas.microsoft.com/office/word/2010/wordprocessingShape" mc:Ignorable="w14 w15 w16se w16cid wp14">
   <w:footnote w:type="separator" w:id="-1">
     <w:p>
       <w:pPr>
@@ -4530,7 +4555,7 @@
 </file>
 
 <file path=word/header1.xml><?xml version="1.0" encoding="utf-8"?>
-<w:hdr xmlns:wpc="http://schemas.microsoft.com/office/word/2010/wordprocessingCanvas" xmlns:cx="http://schemas.microsoft.com/office/drawing/2014/chartex" xmlns:cx1="http://schemas.microsoft.com/office/drawing/2015/9/8/chartex" xmlns:mc="http://schemas.openxmlformats.org/markup-compatibility/2006" xmlns:o="urn:schemas-microsoft-com:office:office" xmlns:r="http://schemas.openxmlformats.org/officeDocument/2006/relationships" xmlns:m="http://schemas.openxmlformats.org/officeDocument/2006/math" xmlns:v="urn:schemas-microsoft-com:vml" xmlns:wp14="http://schemas.microsoft.com/office/word/2010/wordprocessingDrawing" xmlns:wp="http://schemas.openxmlformats.org/drawingml/2006/wordprocessingDrawing" xmlns:w10="urn:schemas-microsoft-com:office:word" xmlns:w="http://schemas.openxmlformats.org/wordprocessingml/2006/main" xmlns:w14="http://schemas.microsoft.com/office/word/2010/wordml" xmlns:w15="http://schemas.microsoft.com/office/word/2012/wordml" xmlns:w16se="http://schemas.microsoft.com/office/word/2015/wordml/symex" xmlns:wpg="http://schemas.microsoft.com/office/word/2010/wordprocessingGroup" xmlns:wpi="http://schemas.microsoft.com/office/word/2010/wordprocessingInk" xmlns:wne="http://schemas.microsoft.com/office/word/2006/wordml" xmlns:wps="http://schemas.microsoft.com/office/word/2010/wordprocessingShape" mc:Ignorable="w14 w15 w16se wp14">
+<w:hdr xmlns:wpc="http://schemas.microsoft.com/office/word/2010/wordprocessingCanvas" xmlns:cx="http://schemas.microsoft.com/office/drawing/2014/chartex" xmlns:cx1="http://schemas.microsoft.com/office/drawing/2015/9/8/chartex" xmlns:cx2="http://schemas.microsoft.com/office/drawing/2015/10/21/chartex" xmlns:cx3="http://schemas.microsoft.com/office/drawing/2016/5/9/chartex" xmlns:cx4="http://schemas.microsoft.com/office/drawing/2016/5/10/chartex" xmlns:cx5="http://schemas.microsoft.com/office/drawing/2016/5/11/chartex" xmlns:cx6="http://schemas.microsoft.com/office/drawing/2016/5/12/chartex" xmlns:cx7="http://schemas.microsoft.com/office/drawing/2016/5/13/chartex" xmlns:cx8="http://schemas.microsoft.com/office/drawing/2016/5/14/chartex" xmlns:mc="http://schemas.openxmlformats.org/markup-compatibility/2006" xmlns:aink="http://schemas.microsoft.com/office/drawing/2016/ink" xmlns:am3d="http://schemas.microsoft.com/office/drawing/2017/model3d" xmlns:o="urn:schemas-microsoft-com:office:office" xmlns:r="http://schemas.openxmlformats.org/officeDocument/2006/relationships" xmlns:m="http://schemas.openxmlformats.org/officeDocument/2006/math" xmlns:v="urn:schemas-microsoft-com:vml" xmlns:wp14="http://schemas.microsoft.com/office/word/2010/wordprocessingDrawing" xmlns:wp="http://schemas.openxmlformats.org/drawingml/2006/wordprocessingDrawing" xmlns:w10="urn:schemas-microsoft-com:office:word" xmlns:w="http://schemas.openxmlformats.org/wordprocessingml/2006/main" xmlns:w14="http://schemas.microsoft.com/office/word/2010/wordml" xmlns:w15="http://schemas.microsoft.com/office/word/2012/wordml" xmlns:w16cid="http://schemas.microsoft.com/office/word/2016/wordml/cid" xmlns:w16se="http://schemas.microsoft.com/office/word/2015/wordml/symex" xmlns:wpg="http://schemas.microsoft.com/office/word/2010/wordprocessingGroup" xmlns:wpi="http://schemas.microsoft.com/office/word/2010/wordprocessingInk" xmlns:wne="http://schemas.microsoft.com/office/word/2006/wordml" xmlns:wps="http://schemas.microsoft.com/office/word/2010/wordprocessingShape" mc:Ignorable="w14 w15 w16se w16cid wp14">
   <w:p>
     <w:pPr>
       <w:pStyle w:val="Header"/>
@@ -4541,7 +4566,7 @@
 </file>
 
 <file path=word/numbering.xml><?xml version="1.0" encoding="utf-8"?>
-<w:numbering xmlns:wpc="http://schemas.microsoft.com/office/word/2010/wordprocessingCanvas" xmlns:cx="http://schemas.microsoft.com/office/drawing/2014/chartex" xmlns:cx1="http://schemas.microsoft.com/office/drawing/2015/9/8/chartex" xmlns:mc="http://schemas.openxmlformats.org/markup-compatibility/2006" xmlns:o="urn:schemas-microsoft-com:office:office" xmlns:r="http://schemas.openxmlformats.org/officeDocument/2006/relationships" xmlns:m="http://schemas.openxmlformats.org/officeDocument/2006/math" xmlns:v="urn:schemas-microsoft-com:vml" xmlns:wp14="http://schemas.microsoft.com/office/word/2010/wordprocessingDrawing" xmlns:wp="http://schemas.openxmlformats.org/drawingml/2006/wordprocessingDrawing" xmlns:w10="urn:schemas-microsoft-com:office:word" xmlns:w="http://schemas.openxmlformats.org/wordprocessingml/2006/main" xmlns:w14="http://schemas.microsoft.com/office/word/2010/wordml" xmlns:w15="http://schemas.microsoft.com/office/word/2012/wordml" xmlns:w16se="http://schemas.microsoft.com/office/word/2015/wordml/symex" xmlns:wpg="http://schemas.microsoft.com/office/word/2010/wordprocessingGroup" xmlns:wpi="http://schemas.microsoft.com/office/word/2010/wordprocessingInk" xmlns:wne="http://schemas.microsoft.com/office/word/2006/wordml" xmlns:wps="http://schemas.microsoft.com/office/word/2010/wordprocessingShape" mc:Ignorable="w14 w15 w16se wp14">
+<w:numbering xmlns:wpc="http://schemas.microsoft.com/office/word/2010/wordprocessingCanvas" xmlns:cx="http://schemas.microsoft.com/office/drawing/2014/chartex" xmlns:cx1="http://schemas.microsoft.com/office/drawing/2015/9/8/chartex" xmlns:cx2="http://schemas.microsoft.com/office/drawing/2015/10/21/chartex" xmlns:cx3="http://schemas.microsoft.com/office/drawing/2016/5/9/chartex" xmlns:cx4="http://schemas.microsoft.com/office/drawing/2016/5/10/chartex" xmlns:cx5="http://schemas.microsoft.com/office/drawing/2016/5/11/chartex" xmlns:cx6="http://schemas.microsoft.com/office/drawing/2016/5/12/chartex" xmlns:cx7="http://schemas.microsoft.com/office/drawing/2016/5/13/chartex" xmlns:cx8="http://schemas.microsoft.com/office/drawing/2016/5/14/chartex" xmlns:mc="http://schemas.openxmlformats.org/markup-compatibility/2006" xmlns:aink="http://schemas.microsoft.com/office/drawing/2016/ink" xmlns:am3d="http://schemas.microsoft.com/office/drawing/2017/model3d" xmlns:o="urn:schemas-microsoft-com:office:office" xmlns:r="http://schemas.openxmlformats.org/officeDocument/2006/relationships" xmlns:m="http://schemas.openxmlformats.org/officeDocument/2006/math" xmlns:v="urn:schemas-microsoft-com:vml" xmlns:wp14="http://schemas.microsoft.com/office/word/2010/wordprocessingDrawing" xmlns:wp="http://schemas.openxmlformats.org/drawingml/2006/wordprocessingDrawing" xmlns:w10="urn:schemas-microsoft-com:office:word" xmlns:w="http://schemas.openxmlformats.org/wordprocessingml/2006/main" xmlns:w14="http://schemas.microsoft.com/office/word/2010/wordml" xmlns:w15="http://schemas.microsoft.com/office/word/2012/wordml" xmlns:w16cid="http://schemas.microsoft.com/office/word/2016/wordml/cid" xmlns:w16se="http://schemas.microsoft.com/office/word/2015/wordml/symex" xmlns:wpg="http://schemas.microsoft.com/office/word/2010/wordprocessingGroup" xmlns:wpi="http://schemas.microsoft.com/office/word/2010/wordprocessingInk" xmlns:wne="http://schemas.microsoft.com/office/word/2006/wordml" xmlns:wps="http://schemas.microsoft.com/office/word/2010/wordprocessingShape" mc:Ignorable="w14 w15 w16se w16cid wp14">
   <w:abstractNum w:abstractNumId="0" w15:restartNumberingAfterBreak="0">
     <w:nsid w:val="04E60920"/>
     <w:multiLevelType w:val="hybridMultilevel"/>
@@ -8878,7 +8903,7 @@
 </file>
 
 <file path=word/styles.xml><?xml version="1.0" encoding="utf-8"?>
-<w:styles xmlns:mc="http://schemas.openxmlformats.org/markup-compatibility/2006" xmlns:r="http://schemas.openxmlformats.org/officeDocument/2006/relationships" xmlns:w="http://schemas.openxmlformats.org/wordprocessingml/2006/main" xmlns:w14="http://schemas.microsoft.com/office/word/2010/wordml" xmlns:w15="http://schemas.microsoft.com/office/word/2012/wordml" xmlns:w16se="http://schemas.microsoft.com/office/word/2015/wordml/symex" mc:Ignorable="w14 w15 w16se">
+<w:styles xmlns:mc="http://schemas.openxmlformats.org/markup-compatibility/2006" xmlns:r="http://schemas.openxmlformats.org/officeDocument/2006/relationships" xmlns:w="http://schemas.openxmlformats.org/wordprocessingml/2006/main" xmlns:w14="http://schemas.microsoft.com/office/word/2010/wordml" xmlns:w15="http://schemas.microsoft.com/office/word/2012/wordml" xmlns:w16cid="http://schemas.microsoft.com/office/word/2016/wordml/cid" xmlns:w16se="http://schemas.microsoft.com/office/word/2015/wordml/symex" mc:Ignorable="w14 w15 w16se w16cid">
   <w:docDefaults>
     <w:rPrDefault>
       <w:rPr>
@@ -8894,7 +8919,7 @@
       </w:pPr>
     </w:pPrDefault>
   </w:docDefaults>
-  <w:latentStyles w:defLockedState="0" w:defUIPriority="99" w:defSemiHidden="0" w:defUnhideWhenUsed="0" w:defQFormat="0" w:count="371">
+  <w:latentStyles w:defLockedState="0" w:defUIPriority="99" w:defSemiHidden="0" w:defUnhideWhenUsed="0" w:defQFormat="0" w:count="377">
     <w:lsdException w:name="Normal" w:uiPriority="0" w:qFormat="1"/>
     <w:lsdException w:name="heading 1" w:uiPriority="9" w:qFormat="1"/>
     <w:lsdException w:name="heading 2" w:semiHidden="1" w:uiPriority="9" w:unhideWhenUsed="1" w:qFormat="1"/>
@@ -9042,11 +9067,8 @@
     <w:lsdException w:name="Table 3D effects 3" w:semiHidden="1" w:unhideWhenUsed="1"/>
     <w:lsdException w:name="Table Contemporary" w:semiHidden="1" w:unhideWhenUsed="1"/>
     <w:lsdException w:name="Table Elegant" w:semiHidden="1" w:unhideWhenUsed="1"/>
-    <w:lsdException w:name="Table Professional" w:semiHidden="1" w:unhideWhenUsed="1"/>
     <w:lsdException w:name="Table Subtle 1" w:semiHidden="1" w:unhideWhenUsed="1"/>
     <w:lsdException w:name="Table Subtle 2" w:semiHidden="1" w:unhideWhenUsed="1"/>
-    <w:lsdException w:name="Table Web 1" w:semiHidden="1" w:unhideWhenUsed="1"/>
-    <w:lsdException w:name="Table Web 2" w:semiHidden="1" w:unhideWhenUsed="1"/>
     <w:lsdException w:name="Table Web 3" w:semiHidden="1" w:unhideWhenUsed="1"/>
     <w:lsdException w:name="Balloon Text" w:semiHidden="1" w:unhideWhenUsed="1"/>
     <w:lsdException w:name="Table Grid" w:uiPriority="59"/>
@@ -9266,6 +9288,12 @@
     <w:lsdException w:name="List Table 5 Dark Accent 6" w:uiPriority="50"/>
     <w:lsdException w:name="List Table 6 Colorful Accent 6" w:uiPriority="51"/>
     <w:lsdException w:name="List Table 7 Colorful Accent 6" w:uiPriority="52"/>
+    <w:lsdException w:name="Mention" w:semiHidden="1" w:unhideWhenUsed="1"/>
+    <w:lsdException w:name="Smart Hyperlink" w:semiHidden="1" w:unhideWhenUsed="1"/>
+    <w:lsdException w:name="Hashtag" w:semiHidden="1" w:unhideWhenUsed="1"/>
+    <w:lsdException w:name="Unresolved Mention" w:semiHidden="1" w:unhideWhenUsed="1"/>
+    <w:lsdException w:name="Smart Link" w:semiHidden="1" w:unhideWhenUsed="1"/>
+    <w:lsdException w:name="Smart Link Error" w:semiHidden="1" w:unhideWhenUsed="1"/>
   </w:latentStyles>
   <w:style w:type="paragraph" w:default="1" w:styleId="Normal">
     <w:name w:val="Normal"/>
@@ -9703,8 +9731,8 @@
       <w:u w:val="single"/>
     </w:rPr>
   </w:style>
-  <w:style w:type="character" w:customStyle="1" w:styleId="UnresolvedMention">
-    <w:name w:val="Unresolved Mention"/>
+  <w:style w:type="character" w:customStyle="1" w:styleId="UnresolvedMention1">
+    <w:name w:val="Unresolved Mention1"/>
     <w:basedOn w:val="DefaultParagraphFont"/>
     <w:uiPriority w:val="99"/>
     <w:semiHidden/>
@@ -10018,7 +10046,7 @@
 </file>
 
 <file path=customXml/itemProps1.xml><?xml version="1.0" encoding="utf-8"?>
-<ds:datastoreItem xmlns:ds="http://schemas.openxmlformats.org/officeDocument/2006/customXml" ds:itemID="{10E02355-03D9-40C5-8C79-4576FB108FFA}">
+<ds:datastoreItem xmlns:ds="http://schemas.openxmlformats.org/officeDocument/2006/customXml" ds:itemID="{4F042112-1012-40F1-9A2F-E1C2345FDB0C}">
   <ds:schemaRefs>
     <ds:schemaRef ds:uri="http://schemas.openxmlformats.org/officeDocument/2006/bibliography"/>
   </ds:schemaRefs>

</xml_diff>